<commit_message>
refactor and update document
</commit_message>
<xml_diff>
--- a/Linkage/Linkage Design.docx
+++ b/Linkage/Linkage Design.docx
@@ -2521,6 +2521,90 @@
         </w:rPr>
         <w:t>. But it may cause some unexpected issue if the body contains the same characters. Anyway, special means could also be used here.</w:t>
       </w:r>
+      <w:r>
+        <w:rPr>
+          <w:rFonts w:ascii="Times New Roman" w:hAnsi="Times New Roman" w:cs="Times New Roman"/>
+          <w:color w:val="333333"/>
+          <w:sz w:val="20"/>
+          <w:szCs w:val="20"/>
+          <w:shd w:val="clear" w:color="auto" w:fill="FFFFFF"/>
+        </w:rPr>
+        <w:t xml:space="preserve"> Please note that the Body Length part is also fixed length which means if you have body length of 7 then the Body Length could be 0007. </w:t>
+      </w:r>
+      <w:r>
+        <w:rPr>
+          <w:rFonts w:ascii="Times New Roman" w:hAnsi="Times New Roman" w:cs="Times New Roman"/>
+          <w:color w:val="333333"/>
+          <w:sz w:val="20"/>
+          <w:szCs w:val="20"/>
+          <w:shd w:val="clear" w:color="auto" w:fill="FFFFFF"/>
+        </w:rPr>
+        <w:t xml:space="preserve">The </w:t>
+      </w:r>
+      <w:proofErr w:type="gramStart"/>
+      <w:r>
+        <w:rPr>
+          <w:rFonts w:ascii="Times New Roman" w:hAnsi="Times New Roman" w:cs="Times New Roman"/>
+          <w:color w:val="333333"/>
+          <w:sz w:val="20"/>
+          <w:szCs w:val="20"/>
+          <w:shd w:val="clear" w:color="auto" w:fill="FFFFFF"/>
+        </w:rPr>
+        <w:t>premises</w:t>
+      </w:r>
+      <w:r>
+        <w:rPr>
+          <w:rFonts w:ascii="Times New Roman" w:hAnsi="Times New Roman" w:cs="Times New Roman"/>
+          <w:color w:val="333333"/>
+          <w:sz w:val="20"/>
+          <w:szCs w:val="20"/>
+          <w:shd w:val="clear" w:color="auto" w:fill="FFFFFF"/>
+        </w:rPr>
+        <w:t xml:space="preserve"> is</w:t>
+      </w:r>
+      <w:proofErr w:type="gramEnd"/>
+      <w:r>
+        <w:rPr>
+          <w:rFonts w:ascii="Times New Roman" w:hAnsi="Times New Roman" w:cs="Times New Roman"/>
+          <w:color w:val="333333"/>
+          <w:sz w:val="20"/>
+          <w:szCs w:val="20"/>
+          <w:shd w:val="clear" w:color="auto" w:fill="FFFFFF"/>
+        </w:rPr>
+        <w:t xml:space="preserve"> the fixed length of body length is 4.</w:t>
+      </w:r>
+      <w:r>
+        <w:rPr>
+          <w:rFonts w:ascii="Times New Roman" w:hAnsi="Times New Roman" w:cs="Times New Roman"/>
+          <w:color w:val="333333"/>
+          <w:sz w:val="20"/>
+          <w:szCs w:val="20"/>
+          <w:shd w:val="clear" w:color="auto" w:fill="FFFFFF"/>
+        </w:rPr>
+        <w:t xml:space="preserve"> We will have </w:t>
+      </w:r>
+      <w:proofErr w:type="gramStart"/>
+      <w:r>
+        <w:rPr>
+          <w:rFonts w:ascii="Times New Roman" w:hAnsi="Times New Roman" w:cs="Times New Roman"/>
+          <w:color w:val="333333"/>
+          <w:sz w:val="20"/>
+          <w:szCs w:val="20"/>
+          <w:shd w:val="clear" w:color="auto" w:fill="FFFFFF"/>
+        </w:rPr>
+        <w:t>fill</w:t>
+      </w:r>
+      <w:proofErr w:type="gramEnd"/>
+      <w:r>
+        <w:rPr>
+          <w:rFonts w:ascii="Times New Roman" w:hAnsi="Times New Roman" w:cs="Times New Roman"/>
+          <w:color w:val="333333"/>
+          <w:sz w:val="20"/>
+          <w:szCs w:val="20"/>
+          <w:shd w:val="clear" w:color="auto" w:fill="FFFFFF"/>
+        </w:rPr>
+        <w:t xml:space="preserve"> the blanks with 0.</w:t>
+      </w:r>
     </w:p>
     <w:p>
       <w:pPr>
@@ -2536,13 +2620,60 @@
       </w:pPr>
       <w:r>
         <w:rPr>
-          <w:rFonts w:ascii="Times New Roman" w:hAnsi="Times New Roman" w:cs="Times New Roman" w:hint="eastAsia"/>
-          <w:noProof/>
-          <w:color w:val="333333"/>
-          <w:sz w:val="20"/>
-          <w:szCs w:val="20"/>
+          <w:rFonts w:ascii="Consolas" w:hAnsi="Consolas" w:cs="Consolas"/>
+          <w:color w:val="2A00FF"/>
+          <w:kern w:val="0"/>
+          <w:sz w:val="24"/>
+          <w:szCs w:val="24"/>
+          <w:highlight w:val="blue"/>
           <w:lang w:val="de-DE"/>
         </w:rPr>
+        <w:t xml:space="preserve">Example: </w:t>
+      </w:r>
+      <w:r>
+        <w:rPr>
+          <w:rFonts w:ascii="Consolas" w:hAnsi="Consolas" w:cs="Consolas"/>
+          <w:color w:val="2A00FF"/>
+          <w:kern w:val="0"/>
+          <w:sz w:val="24"/>
+          <w:szCs w:val="24"/>
+          <w:highlight w:val="blue"/>
+          <w:lang w:val="de-DE"/>
+        </w:rPr>
+        <w:t>$#####$0007*#####*</w:t>
+      </w:r>
+      <w:r>
+        <w:rPr>
+          <w:rFonts w:ascii="Consolas" w:hAnsi="Consolas" w:cs="Consolas"/>
+          <w:color w:val="2A00FF"/>
+          <w:kern w:val="0"/>
+          <w:sz w:val="24"/>
+          <w:szCs w:val="24"/>
+          <w:lang w:val="de-DE"/>
+        </w:rPr>
+        <w:t>MESSAGE</w:t>
+      </w:r>
+    </w:p>
+    <w:p>
+      <w:pPr>
+        <w:pStyle w:val="ListParagraph"/>
+        <w:ind w:left="840" w:firstLineChars="0" w:firstLine="0"/>
+        <w:rPr>
+          <w:rFonts w:ascii="Times New Roman" w:hAnsi="Times New Roman" w:cs="Times New Roman"/>
+          <w:color w:val="333333"/>
+          <w:sz w:val="20"/>
+          <w:szCs w:val="20"/>
+          <w:shd w:val="clear" w:color="auto" w:fill="FFFFFF"/>
+        </w:rPr>
+      </w:pPr>
+      <w:r>
+        <w:rPr>
+          <w:rFonts w:ascii="Times New Roman" w:hAnsi="Times New Roman" w:cs="Times New Roman"/>
+          <w:color w:val="333333"/>
+          <w:sz w:val="20"/>
+          <w:szCs w:val="20"/>
+          <w:shd w:val="clear" w:color="auto" w:fill="FFFFFF"/>
+        </w:rPr>
       </w:r>
       <w:r>
         <w:rPr>
@@ -2553,9 +2684,9 @@
           <w:shd w:val="clear" w:color="auto" w:fill="FFFFFF"/>
         </w:rPr>
         <w:pict>
-          <v:group id="_x0000_s2120" editas="canvas" style="width:415.3pt;height:55.95pt;mso-position-horizontal-relative:char;mso-position-vertical-relative:line" coordorigin="2973,11154" coordsize="7200,970">
+          <v:group id="_x0000_s2120" editas="canvas" style="width:415.3pt;height:37.35pt;mso-position-horizontal-relative:char;mso-position-vertical-relative:line" coordorigin="2973,11344" coordsize="7200,647">
             <o:lock v:ext="edit" aspectratio="t"/>
-            <v:shape id="_x0000_s2119" type="#_x0000_t75" style="position:absolute;left:2973;top:11154;width:7200;height:970" o:preferrelative="f">
+            <v:shape id="_x0000_s2119" type="#_x0000_t75" style="position:absolute;left:2973;top:11344;width:7200;height:647" o:preferrelative="f">
               <v:fill o:detectmouseclick="t"/>
               <v:path o:extrusionok="t" o:connecttype="none"/>
               <o:lock v:ext="edit" text="t"/>
@@ -2670,14 +2801,1084 @@
           <w:numId w:val="1"/>
         </w:numPr>
         <w:ind w:firstLineChars="0"/>
-        <w:rPr>
-          <w:rFonts w:ascii="Helvetica" w:hAnsi="Helvetica" w:cs="Helvetica"/>
-          <w:color w:val="333333"/>
-          <w:sz w:val="24"/>
-          <w:szCs w:val="24"/>
-          <w:shd w:val="clear" w:color="auto" w:fill="FFFFFF"/>
-        </w:rPr>
-      </w:pPr>
+      </w:pPr>
+      <w:r>
+        <w:rPr>
+          <w:rFonts w:hint="eastAsia"/>
+        </w:rPr>
+        <w:lastRenderedPageBreak/>
+        <w:t>Serialization/</w:t>
+      </w:r>
+      <w:proofErr w:type="spellStart"/>
+      <w:r>
+        <w:rPr>
+          <w:rFonts w:hint="eastAsia"/>
+        </w:rPr>
+        <w:t>Deserialization</w:t>
+      </w:r>
+      <w:proofErr w:type="spellEnd"/>
+    </w:p>
+    <w:p>
+      <w:pPr>
+        <w:pStyle w:val="ListParagraph"/>
+        <w:ind w:left="420" w:firstLineChars="0" w:firstLine="0"/>
+        <w:rPr>
+          <w:rFonts w:ascii="Times New Roman" w:hAnsi="Times New Roman" w:cs="Times New Roman"/>
+          <w:color w:val="333333"/>
+          <w:sz w:val="20"/>
+          <w:szCs w:val="20"/>
+          <w:shd w:val="clear" w:color="auto" w:fill="FFFFFF"/>
+        </w:rPr>
+      </w:pPr>
+      <w:r>
+        <w:rPr>
+          <w:rFonts w:ascii="Times New Roman" w:hAnsi="Times New Roman" w:cs="Times New Roman"/>
+          <w:color w:val="333333"/>
+          <w:sz w:val="20"/>
+          <w:szCs w:val="20"/>
+          <w:shd w:val="clear" w:color="auto" w:fill="FFFFFF"/>
+        </w:rPr>
+        <w:t xml:space="preserve">Of course all of the request will be serialized before sent though the net. We need to define </w:t>
+      </w:r>
+      <w:proofErr w:type="gramStart"/>
+      <w:r>
+        <w:rPr>
+          <w:rFonts w:ascii="Times New Roman" w:hAnsi="Times New Roman" w:cs="Times New Roman"/>
+          <w:color w:val="333333"/>
+          <w:sz w:val="20"/>
+          <w:szCs w:val="20"/>
+          <w:shd w:val="clear" w:color="auto" w:fill="FFFFFF"/>
+        </w:rPr>
+        <w:t>an</w:t>
+      </w:r>
+      <w:proofErr w:type="gramEnd"/>
+      <w:r>
+        <w:rPr>
+          <w:rFonts w:ascii="Times New Roman" w:hAnsi="Times New Roman" w:cs="Times New Roman"/>
+          <w:color w:val="333333"/>
+          <w:sz w:val="20"/>
+          <w:szCs w:val="20"/>
+          <w:shd w:val="clear" w:color="auto" w:fill="FFFFFF"/>
+        </w:rPr>
+        <w:t xml:space="preserve"> </w:t>
+      </w:r>
+      <w:r>
+        <w:rPr>
+          <w:rFonts w:ascii="Times New Roman" w:hAnsi="Times New Roman" w:cs="Times New Roman"/>
+          <w:color w:val="333333"/>
+          <w:sz w:val="20"/>
+          <w:szCs w:val="20"/>
+          <w:shd w:val="clear" w:color="auto" w:fill="FFFFFF"/>
+        </w:rPr>
+        <w:t>unified</w:t>
+      </w:r>
+      <w:r>
+        <w:rPr>
+          <w:rFonts w:ascii="Times New Roman" w:hAnsi="Times New Roman" w:cs="Times New Roman"/>
+          <w:color w:val="333333"/>
+          <w:sz w:val="20"/>
+          <w:szCs w:val="20"/>
+          <w:shd w:val="clear" w:color="auto" w:fill="FFFFFF"/>
+        </w:rPr>
+        <w:t xml:space="preserve"> </w:t>
+      </w:r>
+      <w:proofErr w:type="spellStart"/>
+      <w:r>
+        <w:rPr>
+          <w:rFonts w:ascii="Times New Roman" w:hAnsi="Times New Roman" w:cs="Times New Roman"/>
+          <w:color w:val="333333"/>
+          <w:sz w:val="20"/>
+          <w:szCs w:val="20"/>
+          <w:shd w:val="clear" w:color="auto" w:fill="FFFFFF"/>
+        </w:rPr>
+        <w:t>Serialization&amp;Deserialization</w:t>
+      </w:r>
+      <w:proofErr w:type="spellEnd"/>
+      <w:r>
+        <w:rPr>
+          <w:rFonts w:ascii="Times New Roman" w:hAnsi="Times New Roman" w:cs="Times New Roman"/>
+          <w:color w:val="333333"/>
+          <w:sz w:val="20"/>
+          <w:szCs w:val="20"/>
+          <w:shd w:val="clear" w:color="auto" w:fill="FFFFFF"/>
+        </w:rPr>
+        <w:t xml:space="preserve"> protocol. For simple use, we will use xml to define the request xml and the response xml. This will </w:t>
+      </w:r>
+      <w:r>
+        <w:rPr>
+          <w:rFonts w:ascii="Times New Roman" w:hAnsi="Times New Roman" w:cs="Times New Roman"/>
+          <w:color w:val="333333"/>
+          <w:sz w:val="20"/>
+          <w:szCs w:val="20"/>
+          <w:shd w:val="clear" w:color="auto" w:fill="FFFFFF"/>
+        </w:rPr>
+        <w:t>occupy</w:t>
+      </w:r>
+      <w:r>
+        <w:rPr>
+          <w:rFonts w:ascii="Times New Roman" w:hAnsi="Times New Roman" w:cs="Times New Roman"/>
+          <w:color w:val="333333"/>
+          <w:sz w:val="20"/>
+          <w:szCs w:val="20"/>
+          <w:shd w:val="clear" w:color="auto" w:fill="FFFFFF"/>
+        </w:rPr>
+        <w:t xml:space="preserve"> more </w:t>
+      </w:r>
+      <w:proofErr w:type="gramStart"/>
+      <w:r>
+        <w:rPr>
+          <w:rFonts w:ascii="Times New Roman" w:hAnsi="Times New Roman" w:cs="Times New Roman"/>
+          <w:color w:val="333333"/>
+          <w:sz w:val="20"/>
+          <w:szCs w:val="20"/>
+          <w:shd w:val="clear" w:color="auto" w:fill="FFFFFF"/>
+        </w:rPr>
+        <w:t>bandwidth</w:t>
+      </w:r>
+      <w:r>
+        <w:rPr>
+          <w:rFonts w:ascii="Times New Roman" w:hAnsi="Times New Roman" w:cs="Times New Roman"/>
+          <w:color w:val="333333"/>
+          <w:sz w:val="20"/>
+          <w:szCs w:val="20"/>
+          <w:shd w:val="clear" w:color="auto" w:fill="FFFFFF"/>
+        </w:rPr>
+        <w:t>,</w:t>
+      </w:r>
+      <w:proofErr w:type="gramEnd"/>
+      <w:r>
+        <w:rPr>
+          <w:rFonts w:ascii="Times New Roman" w:hAnsi="Times New Roman" w:cs="Times New Roman"/>
+          <w:color w:val="333333"/>
+          <w:sz w:val="20"/>
+          <w:szCs w:val="20"/>
+          <w:shd w:val="clear" w:color="auto" w:fill="FFFFFF"/>
+        </w:rPr>
+        <w:t xml:space="preserve"> however xml is an extendable format.</w:t>
+      </w:r>
+      <w:r>
+        <w:rPr>
+          <w:rFonts w:ascii="Times New Roman" w:hAnsi="Times New Roman" w:cs="Times New Roman"/>
+          <w:color w:val="333333"/>
+          <w:sz w:val="20"/>
+          <w:szCs w:val="20"/>
+          <w:shd w:val="clear" w:color="auto" w:fill="FFFFFF"/>
+        </w:rPr>
+        <w:t xml:space="preserve"> We could change it later if the </w:t>
+      </w:r>
+      <w:proofErr w:type="gramStart"/>
+      <w:r>
+        <w:rPr>
+          <w:rFonts w:ascii="Times New Roman" w:hAnsi="Times New Roman" w:cs="Times New Roman"/>
+          <w:color w:val="333333"/>
+          <w:sz w:val="20"/>
+          <w:szCs w:val="20"/>
+          <w:shd w:val="clear" w:color="auto" w:fill="FFFFFF"/>
+        </w:rPr>
+        <w:t>performance become</w:t>
+      </w:r>
+      <w:proofErr w:type="gramEnd"/>
+      <w:r>
+        <w:rPr>
+          <w:rFonts w:ascii="Times New Roman" w:hAnsi="Times New Roman" w:cs="Times New Roman"/>
+          <w:color w:val="333333"/>
+          <w:sz w:val="20"/>
+          <w:szCs w:val="20"/>
+          <w:shd w:val="clear" w:color="auto" w:fill="FFFFFF"/>
+        </w:rPr>
+        <w:t xml:space="preserve"> a </w:t>
+      </w:r>
+      <w:r>
+        <w:rPr>
+          <w:rFonts w:ascii="Times New Roman" w:hAnsi="Times New Roman" w:cs="Times New Roman"/>
+          <w:color w:val="333333"/>
+          <w:sz w:val="20"/>
+          <w:szCs w:val="20"/>
+          <w:shd w:val="clear" w:color="auto" w:fill="FFFFFF"/>
+        </w:rPr>
+        <w:t>headache</w:t>
+      </w:r>
+      <w:r>
+        <w:rPr>
+          <w:rFonts w:ascii="Times New Roman" w:hAnsi="Times New Roman" w:cs="Times New Roman"/>
+          <w:color w:val="333333"/>
+          <w:sz w:val="20"/>
+          <w:szCs w:val="20"/>
+          <w:shd w:val="clear" w:color="auto" w:fill="FFFFFF"/>
+        </w:rPr>
+        <w:t>.</w:t>
+      </w:r>
+    </w:p>
+    <w:p>
+      <w:pPr>
+        <w:pStyle w:val="ListParagraph"/>
+        <w:ind w:left="420" w:firstLineChars="0" w:firstLine="0"/>
+        <w:rPr>
+          <w:rFonts w:ascii="Times New Roman" w:hAnsi="Times New Roman" w:cs="Times New Roman"/>
+          <w:color w:val="333333"/>
+          <w:sz w:val="20"/>
+          <w:szCs w:val="20"/>
+          <w:shd w:val="clear" w:color="auto" w:fill="FFFFFF"/>
+        </w:rPr>
+      </w:pPr>
+      <w:r>
+        <w:rPr>
+          <w:rFonts w:ascii="Times New Roman" w:hAnsi="Times New Roman" w:cs="Times New Roman"/>
+          <w:color w:val="333333"/>
+          <w:sz w:val="20"/>
+          <w:szCs w:val="20"/>
+          <w:shd w:val="clear" w:color="auto" w:fill="FFFFFF"/>
+        </w:rPr>
+        <w:t>Below is the request &amp; response xml format.</w:t>
+      </w:r>
+    </w:p>
+    <w:p>
+      <w:pPr>
+        <w:pStyle w:val="ListParagraph"/>
+        <w:ind w:left="420" w:firstLine="400"/>
+        <w:rPr>
+          <w:rFonts w:ascii="Times New Roman" w:hAnsi="Times New Roman" w:cs="Times New Roman"/>
+          <w:color w:val="333333"/>
+          <w:sz w:val="20"/>
+          <w:szCs w:val="20"/>
+          <w:shd w:val="clear" w:color="auto" w:fill="FFFFFF"/>
+        </w:rPr>
+      </w:pPr>
+      <w:r>
+        <w:rPr>
+          <w:rFonts w:ascii="Times New Roman" w:hAnsi="Times New Roman" w:cs="Times New Roman"/>
+          <w:color w:val="333333"/>
+          <w:sz w:val="20"/>
+          <w:szCs w:val="20"/>
+          <w:shd w:val="clear" w:color="auto" w:fill="FFFFFF"/>
+        </w:rPr>
+        <w:t>&lt;</w:t>
+      </w:r>
+      <w:proofErr w:type="gramStart"/>
+      <w:r>
+        <w:rPr>
+          <w:rFonts w:ascii="Times New Roman" w:hAnsi="Times New Roman" w:cs="Times New Roman"/>
+          <w:color w:val="333333"/>
+          <w:sz w:val="20"/>
+          <w:szCs w:val="20"/>
+          <w:shd w:val="clear" w:color="auto" w:fill="FFFFFF"/>
+        </w:rPr>
+        <w:t>request</w:t>
+      </w:r>
+      <w:proofErr w:type="gramEnd"/>
+      <w:r>
+        <w:rPr>
+          <w:rFonts w:ascii="Times New Roman" w:hAnsi="Times New Roman" w:cs="Times New Roman"/>
+          <w:color w:val="333333"/>
+          <w:sz w:val="20"/>
+          <w:szCs w:val="20"/>
+          <w:shd w:val="clear" w:color="auto" w:fill="FFFFFF"/>
+        </w:rPr>
+        <w:t>&gt;</w:t>
+      </w:r>
+    </w:p>
+    <w:p>
+      <w:pPr>
+        <w:pStyle w:val="ListParagraph"/>
+        <w:ind w:left="420" w:firstLine="400"/>
+        <w:rPr>
+          <w:rFonts w:ascii="Times New Roman" w:hAnsi="Times New Roman" w:cs="Times New Roman"/>
+          <w:color w:val="333333"/>
+          <w:sz w:val="20"/>
+          <w:szCs w:val="20"/>
+          <w:shd w:val="clear" w:color="auto" w:fill="FFFFFF"/>
+        </w:rPr>
+      </w:pPr>
+      <w:r>
+        <w:rPr>
+          <w:rFonts w:ascii="Times New Roman" w:hAnsi="Times New Roman" w:cs="Times New Roman"/>
+          <w:color w:val="333333"/>
+          <w:sz w:val="20"/>
+          <w:szCs w:val="20"/>
+          <w:shd w:val="clear" w:color="auto" w:fill="FFFFFF"/>
+        </w:rPr>
+        <w:t>&lt;</w:t>
+      </w:r>
+      <w:proofErr w:type="spellStart"/>
+      <w:proofErr w:type="gramStart"/>
+      <w:r>
+        <w:rPr>
+          <w:rFonts w:ascii="Times New Roman" w:hAnsi="Times New Roman" w:cs="Times New Roman"/>
+          <w:color w:val="333333"/>
+          <w:sz w:val="20"/>
+          <w:szCs w:val="20"/>
+          <w:shd w:val="clear" w:color="auto" w:fill="FFFFFF"/>
+        </w:rPr>
+        <w:t>requestid</w:t>
+      </w:r>
+      <w:proofErr w:type="spellEnd"/>
+      <w:r>
+        <w:rPr>
+          <w:rFonts w:ascii="Times New Roman" w:hAnsi="Times New Roman" w:cs="Times New Roman"/>
+          <w:color w:val="333333"/>
+          <w:sz w:val="20"/>
+          <w:szCs w:val="20"/>
+          <w:shd w:val="clear" w:color="auto" w:fill="FFFFFF"/>
+        </w:rPr>
+        <w:t>&gt;</w:t>
+      </w:r>
+      <w:proofErr w:type="gramEnd"/>
+      <w:r>
+        <w:rPr>
+          <w:rFonts w:ascii="Times New Roman" w:hAnsi="Times New Roman" w:cs="Times New Roman"/>
+          <w:color w:val="333333"/>
+          <w:sz w:val="20"/>
+          <w:szCs w:val="20"/>
+          <w:shd w:val="clear" w:color="auto" w:fill="FFFFFF"/>
+        </w:rPr>
+        <w:t>10000&lt;/</w:t>
+      </w:r>
+      <w:proofErr w:type="spellStart"/>
+      <w:r>
+        <w:rPr>
+          <w:rFonts w:ascii="Times New Roman" w:hAnsi="Times New Roman" w:cs="Times New Roman"/>
+          <w:color w:val="333333"/>
+          <w:sz w:val="20"/>
+          <w:szCs w:val="20"/>
+          <w:shd w:val="clear" w:color="auto" w:fill="FFFFFF"/>
+        </w:rPr>
+        <w:t>requestid</w:t>
+      </w:r>
+      <w:proofErr w:type="spellEnd"/>
+      <w:r>
+        <w:rPr>
+          <w:rFonts w:ascii="Times New Roman" w:hAnsi="Times New Roman" w:cs="Times New Roman"/>
+          <w:color w:val="333333"/>
+          <w:sz w:val="20"/>
+          <w:szCs w:val="20"/>
+          <w:shd w:val="clear" w:color="auto" w:fill="FFFFFF"/>
+        </w:rPr>
+        <w:t>&gt;</w:t>
+      </w:r>
+    </w:p>
+    <w:p>
+      <w:pPr>
+        <w:pStyle w:val="ListParagraph"/>
+        <w:ind w:left="420" w:firstLine="400"/>
+        <w:rPr>
+          <w:rFonts w:ascii="Times New Roman" w:hAnsi="Times New Roman" w:cs="Times New Roman"/>
+          <w:color w:val="333333"/>
+          <w:sz w:val="20"/>
+          <w:szCs w:val="20"/>
+          <w:shd w:val="clear" w:color="auto" w:fill="FFFFFF"/>
+        </w:rPr>
+      </w:pPr>
+      <w:r>
+        <w:rPr>
+          <w:rFonts w:ascii="Times New Roman" w:hAnsi="Times New Roman" w:cs="Times New Roman"/>
+          <w:color w:val="333333"/>
+          <w:sz w:val="20"/>
+          <w:szCs w:val="20"/>
+          <w:shd w:val="clear" w:color="auto" w:fill="FFFFFF"/>
+        </w:rPr>
+        <w:t>&lt;</w:t>
+      </w:r>
+      <w:proofErr w:type="spellStart"/>
+      <w:proofErr w:type="gramStart"/>
+      <w:r>
+        <w:rPr>
+          <w:rFonts w:ascii="Times New Roman" w:hAnsi="Times New Roman" w:cs="Times New Roman"/>
+          <w:color w:val="333333"/>
+          <w:sz w:val="20"/>
+          <w:szCs w:val="20"/>
+          <w:shd w:val="clear" w:color="auto" w:fill="FFFFFF"/>
+        </w:rPr>
+        <w:t>serviceName</w:t>
+      </w:r>
+      <w:proofErr w:type="spellEnd"/>
+      <w:proofErr w:type="gramEnd"/>
+      <w:r>
+        <w:rPr>
+          <w:rFonts w:ascii="Times New Roman" w:hAnsi="Times New Roman" w:cs="Times New Roman"/>
+          <w:color w:val="333333"/>
+          <w:sz w:val="20"/>
+          <w:szCs w:val="20"/>
+          <w:shd w:val="clear" w:color="auto" w:fill="FFFFFF"/>
+        </w:rPr>
+        <w:t>&gt;&amp;</w:t>
+      </w:r>
+      <w:proofErr w:type="spellStart"/>
+      <w:r>
+        <w:rPr>
+          <w:rFonts w:ascii="Times New Roman" w:hAnsi="Times New Roman" w:cs="Times New Roman"/>
+          <w:color w:val="333333"/>
+          <w:sz w:val="20"/>
+          <w:szCs w:val="20"/>
+          <w:shd w:val="clear" w:color="auto" w:fill="FFFFFF"/>
+        </w:rPr>
+        <w:t>lt;testServiceNmae&amp;gt</w:t>
+      </w:r>
+      <w:proofErr w:type="spellEnd"/>
+      <w:r>
+        <w:rPr>
+          <w:rFonts w:ascii="Times New Roman" w:hAnsi="Times New Roman" w:cs="Times New Roman"/>
+          <w:color w:val="333333"/>
+          <w:sz w:val="20"/>
+          <w:szCs w:val="20"/>
+          <w:shd w:val="clear" w:color="auto" w:fill="FFFFFF"/>
+        </w:rPr>
+        <w:t>;&lt;/</w:t>
+      </w:r>
+      <w:proofErr w:type="spellStart"/>
+      <w:r>
+        <w:rPr>
+          <w:rFonts w:ascii="Times New Roman" w:hAnsi="Times New Roman" w:cs="Times New Roman"/>
+          <w:color w:val="333333"/>
+          <w:sz w:val="20"/>
+          <w:szCs w:val="20"/>
+          <w:shd w:val="clear" w:color="auto" w:fill="FFFFFF"/>
+        </w:rPr>
+        <w:t>serviceName</w:t>
+      </w:r>
+      <w:proofErr w:type="spellEnd"/>
+      <w:r>
+        <w:rPr>
+          <w:rFonts w:ascii="Times New Roman" w:hAnsi="Times New Roman" w:cs="Times New Roman"/>
+          <w:color w:val="333333"/>
+          <w:sz w:val="20"/>
+          <w:szCs w:val="20"/>
+          <w:shd w:val="clear" w:color="auto" w:fill="FFFFFF"/>
+        </w:rPr>
+        <w:t>&gt;</w:t>
+      </w:r>
+    </w:p>
+    <w:p>
+      <w:pPr>
+        <w:pStyle w:val="ListParagraph"/>
+        <w:ind w:left="420" w:firstLine="400"/>
+        <w:rPr>
+          <w:rFonts w:ascii="Times New Roman" w:hAnsi="Times New Roman" w:cs="Times New Roman"/>
+          <w:color w:val="333333"/>
+          <w:sz w:val="20"/>
+          <w:szCs w:val="20"/>
+          <w:shd w:val="clear" w:color="auto" w:fill="FFFFFF"/>
+        </w:rPr>
+      </w:pPr>
+      <w:r>
+        <w:rPr>
+          <w:rFonts w:ascii="Times New Roman" w:hAnsi="Times New Roman" w:cs="Times New Roman"/>
+          <w:color w:val="333333"/>
+          <w:sz w:val="20"/>
+          <w:szCs w:val="20"/>
+          <w:shd w:val="clear" w:color="auto" w:fill="FFFFFF"/>
+        </w:rPr>
+        <w:t>&lt;</w:t>
+      </w:r>
+      <w:proofErr w:type="spellStart"/>
+      <w:proofErr w:type="gramStart"/>
+      <w:r>
+        <w:rPr>
+          <w:rFonts w:ascii="Times New Roman" w:hAnsi="Times New Roman" w:cs="Times New Roman"/>
+          <w:color w:val="333333"/>
+          <w:sz w:val="20"/>
+          <w:szCs w:val="20"/>
+          <w:shd w:val="clear" w:color="auto" w:fill="FFFFFF"/>
+        </w:rPr>
+        <w:t>methodName</w:t>
+      </w:r>
+      <w:proofErr w:type="spellEnd"/>
+      <w:r>
+        <w:rPr>
+          <w:rFonts w:ascii="Times New Roman" w:hAnsi="Times New Roman" w:cs="Times New Roman"/>
+          <w:color w:val="333333"/>
+          <w:sz w:val="20"/>
+          <w:szCs w:val="20"/>
+          <w:shd w:val="clear" w:color="auto" w:fill="FFFFFF"/>
+        </w:rPr>
+        <w:t>&gt;</w:t>
+      </w:r>
+      <w:proofErr w:type="gramEnd"/>
+      <w:r>
+        <w:rPr>
+          <w:rFonts w:ascii="Times New Roman" w:hAnsi="Times New Roman" w:cs="Times New Roman"/>
+          <w:color w:val="333333"/>
+          <w:sz w:val="20"/>
+          <w:szCs w:val="20"/>
+          <w:shd w:val="clear" w:color="auto" w:fill="FFFFFF"/>
+        </w:rPr>
+        <w:t>test23%^</w:t>
+      </w:r>
+      <w:proofErr w:type="spellStart"/>
+      <w:r>
+        <w:rPr>
+          <w:rFonts w:ascii="Times New Roman" w:hAnsi="Times New Roman" w:cs="Times New Roman"/>
+          <w:color w:val="333333"/>
+          <w:sz w:val="20"/>
+          <w:szCs w:val="20"/>
+          <w:shd w:val="clear" w:color="auto" w:fill="FFFFFF"/>
+        </w:rPr>
+        <w:t>Method&amp;amp</w:t>
+      </w:r>
+      <w:proofErr w:type="spellEnd"/>
+      <w:r>
+        <w:rPr>
+          <w:rFonts w:ascii="Times New Roman" w:hAnsi="Times New Roman" w:cs="Times New Roman"/>
+          <w:color w:val="333333"/>
+          <w:sz w:val="20"/>
+          <w:szCs w:val="20"/>
+          <w:shd w:val="clear" w:color="auto" w:fill="FFFFFF"/>
+        </w:rPr>
+        <w:t>;&lt;/</w:t>
+      </w:r>
+      <w:proofErr w:type="spellStart"/>
+      <w:r>
+        <w:rPr>
+          <w:rFonts w:ascii="Times New Roman" w:hAnsi="Times New Roman" w:cs="Times New Roman"/>
+          <w:color w:val="333333"/>
+          <w:sz w:val="20"/>
+          <w:szCs w:val="20"/>
+          <w:shd w:val="clear" w:color="auto" w:fill="FFFFFF"/>
+        </w:rPr>
+        <w:t>methodName</w:t>
+      </w:r>
+      <w:proofErr w:type="spellEnd"/>
+      <w:r>
+        <w:rPr>
+          <w:rFonts w:ascii="Times New Roman" w:hAnsi="Times New Roman" w:cs="Times New Roman"/>
+          <w:color w:val="333333"/>
+          <w:sz w:val="20"/>
+          <w:szCs w:val="20"/>
+          <w:shd w:val="clear" w:color="auto" w:fill="FFFFFF"/>
+        </w:rPr>
+        <w:t>&gt;</w:t>
+      </w:r>
+    </w:p>
+    <w:p>
+      <w:pPr>
+        <w:pStyle w:val="ListParagraph"/>
+        <w:ind w:left="420" w:firstLine="400"/>
+        <w:rPr>
+          <w:rFonts w:ascii="Times New Roman" w:hAnsi="Times New Roman" w:cs="Times New Roman"/>
+          <w:color w:val="333333"/>
+          <w:sz w:val="20"/>
+          <w:szCs w:val="20"/>
+          <w:shd w:val="clear" w:color="auto" w:fill="FFFFFF"/>
+        </w:rPr>
+      </w:pPr>
+      <w:r>
+        <w:rPr>
+          <w:rFonts w:ascii="Times New Roman" w:hAnsi="Times New Roman" w:cs="Times New Roman"/>
+          <w:color w:val="333333"/>
+          <w:sz w:val="20"/>
+          <w:szCs w:val="20"/>
+          <w:shd w:val="clear" w:color="auto" w:fill="FFFFFF"/>
+        </w:rPr>
+        <w:t>&lt;version&gt;@@!#$test.1.0&lt;/version&gt;</w:t>
+      </w:r>
+    </w:p>
+    <w:p>
+      <w:pPr>
+        <w:pStyle w:val="ListParagraph"/>
+        <w:ind w:left="420" w:firstLine="400"/>
+        <w:rPr>
+          <w:rFonts w:ascii="Times New Roman" w:hAnsi="Times New Roman" w:cs="Times New Roman"/>
+          <w:color w:val="333333"/>
+          <w:sz w:val="20"/>
+          <w:szCs w:val="20"/>
+          <w:shd w:val="clear" w:color="auto" w:fill="FFFFFF"/>
+        </w:rPr>
+      </w:pPr>
+      <w:r>
+        <w:rPr>
+          <w:rFonts w:ascii="Times New Roman" w:hAnsi="Times New Roman" w:cs="Times New Roman"/>
+          <w:color w:val="333333"/>
+          <w:sz w:val="20"/>
+          <w:szCs w:val="20"/>
+          <w:shd w:val="clear" w:color="auto" w:fill="FFFFFF"/>
+        </w:rPr>
+        <w:t>&lt;</w:t>
+      </w:r>
+      <w:proofErr w:type="gramStart"/>
+      <w:r>
+        <w:rPr>
+          <w:rFonts w:ascii="Times New Roman" w:hAnsi="Times New Roman" w:cs="Times New Roman"/>
+          <w:color w:val="333333"/>
+          <w:sz w:val="20"/>
+          <w:szCs w:val="20"/>
+          <w:shd w:val="clear" w:color="auto" w:fill="FFFFFF"/>
+        </w:rPr>
+        <w:t>group&gt;</w:t>
+      </w:r>
+      <w:proofErr w:type="spellStart"/>
+      <w:proofErr w:type="gramEnd"/>
+      <w:r>
+        <w:rPr>
+          <w:rFonts w:ascii="Times New Roman" w:hAnsi="Times New Roman" w:cs="Times New Roman"/>
+          <w:color w:val="333333"/>
+          <w:sz w:val="20"/>
+          <w:szCs w:val="20"/>
+          <w:shd w:val="clear" w:color="auto" w:fill="FFFFFF"/>
+        </w:rPr>
+        <w:t>testGroup</w:t>
+      </w:r>
+      <w:proofErr w:type="spellEnd"/>
+      <w:r>
+        <w:rPr>
+          <w:rFonts w:ascii="Times New Roman" w:hAnsi="Times New Roman" w:cs="Times New Roman"/>
+          <w:color w:val="333333"/>
+          <w:sz w:val="20"/>
+          <w:szCs w:val="20"/>
+          <w:shd w:val="clear" w:color="auto" w:fill="FFFFFF"/>
+        </w:rPr>
+        <w:t>&lt;/group&gt;</w:t>
+      </w:r>
+    </w:p>
+    <w:p>
+      <w:pPr>
+        <w:pStyle w:val="ListParagraph"/>
+        <w:ind w:left="420" w:firstLine="400"/>
+        <w:rPr>
+          <w:rFonts w:ascii="Times New Roman" w:hAnsi="Times New Roman" w:cs="Times New Roman"/>
+          <w:color w:val="333333"/>
+          <w:sz w:val="20"/>
+          <w:szCs w:val="20"/>
+          <w:shd w:val="clear" w:color="auto" w:fill="FFFFFF"/>
+        </w:rPr>
+      </w:pPr>
+      <w:r>
+        <w:rPr>
+          <w:rFonts w:ascii="Times New Roman" w:hAnsi="Times New Roman" w:cs="Times New Roman"/>
+          <w:color w:val="333333"/>
+          <w:sz w:val="20"/>
+          <w:szCs w:val="20"/>
+          <w:shd w:val="clear" w:color="auto" w:fill="FFFFFF"/>
+        </w:rPr>
+        <w:t>&lt;</w:t>
+      </w:r>
+      <w:proofErr w:type="gramStart"/>
+      <w:r>
+        <w:rPr>
+          <w:rFonts w:ascii="Times New Roman" w:hAnsi="Times New Roman" w:cs="Times New Roman"/>
+          <w:color w:val="333333"/>
+          <w:sz w:val="20"/>
+          <w:szCs w:val="20"/>
+          <w:shd w:val="clear" w:color="auto" w:fill="FFFFFF"/>
+        </w:rPr>
+        <w:t>list</w:t>
+      </w:r>
+      <w:proofErr w:type="gramEnd"/>
+      <w:r>
+        <w:rPr>
+          <w:rFonts w:ascii="Times New Roman" w:hAnsi="Times New Roman" w:cs="Times New Roman"/>
+          <w:color w:val="333333"/>
+          <w:sz w:val="20"/>
+          <w:szCs w:val="20"/>
+          <w:shd w:val="clear" w:color="auto" w:fill="FFFFFF"/>
+        </w:rPr>
+        <w:t>&gt;</w:t>
+      </w:r>
+    </w:p>
+    <w:p>
+      <w:pPr>
+        <w:pStyle w:val="ListParagraph"/>
+        <w:ind w:left="420" w:firstLine="400"/>
+        <w:rPr>
+          <w:rFonts w:ascii="Times New Roman" w:hAnsi="Times New Roman" w:cs="Times New Roman"/>
+          <w:color w:val="333333"/>
+          <w:sz w:val="20"/>
+          <w:szCs w:val="20"/>
+          <w:shd w:val="clear" w:color="auto" w:fill="FFFFFF"/>
+        </w:rPr>
+      </w:pPr>
+      <w:r>
+        <w:rPr>
+          <w:rFonts w:ascii="Times New Roman" w:hAnsi="Times New Roman" w:cs="Times New Roman"/>
+          <w:color w:val="333333"/>
+          <w:sz w:val="20"/>
+          <w:szCs w:val="20"/>
+          <w:shd w:val="clear" w:color="auto" w:fill="FFFFFF"/>
+        </w:rPr>
+        <w:tab/>
+        <w:t>&lt;</w:t>
+      </w:r>
+      <w:proofErr w:type="spellStart"/>
+      <w:proofErr w:type="gramStart"/>
+      <w:r>
+        <w:rPr>
+          <w:rFonts w:ascii="Times New Roman" w:hAnsi="Times New Roman" w:cs="Times New Roman"/>
+          <w:color w:val="333333"/>
+          <w:sz w:val="20"/>
+          <w:szCs w:val="20"/>
+          <w:shd w:val="clear" w:color="auto" w:fill="FFFFFF"/>
+        </w:rPr>
+        <w:t>arg</w:t>
+      </w:r>
+      <w:proofErr w:type="spellEnd"/>
+      <w:r>
+        <w:rPr>
+          <w:rFonts w:ascii="Times New Roman" w:hAnsi="Times New Roman" w:cs="Times New Roman"/>
+          <w:color w:val="333333"/>
+          <w:sz w:val="20"/>
+          <w:szCs w:val="20"/>
+          <w:shd w:val="clear" w:color="auto" w:fill="FFFFFF"/>
+        </w:rPr>
+        <w:t>&gt;</w:t>
+      </w:r>
+      <w:proofErr w:type="gramEnd"/>
+      <w:r>
+        <w:rPr>
+          <w:rFonts w:ascii="Times New Roman" w:hAnsi="Times New Roman" w:cs="Times New Roman"/>
+          <w:color w:val="333333"/>
+          <w:sz w:val="20"/>
+          <w:szCs w:val="20"/>
+          <w:shd w:val="clear" w:color="auto" w:fill="FFFFFF"/>
+        </w:rPr>
+        <w:t>arg1&lt;/</w:t>
+      </w:r>
+      <w:proofErr w:type="spellStart"/>
+      <w:r>
+        <w:rPr>
+          <w:rFonts w:ascii="Times New Roman" w:hAnsi="Times New Roman" w:cs="Times New Roman"/>
+          <w:color w:val="333333"/>
+          <w:sz w:val="20"/>
+          <w:szCs w:val="20"/>
+          <w:shd w:val="clear" w:color="auto" w:fill="FFFFFF"/>
+        </w:rPr>
+        <w:t>arg</w:t>
+      </w:r>
+      <w:proofErr w:type="spellEnd"/>
+      <w:r>
+        <w:rPr>
+          <w:rFonts w:ascii="Times New Roman" w:hAnsi="Times New Roman" w:cs="Times New Roman"/>
+          <w:color w:val="333333"/>
+          <w:sz w:val="20"/>
+          <w:szCs w:val="20"/>
+          <w:shd w:val="clear" w:color="auto" w:fill="FFFFFF"/>
+        </w:rPr>
+        <w:t>&gt;&lt;</w:t>
+      </w:r>
+      <w:proofErr w:type="spellStart"/>
+      <w:r>
+        <w:rPr>
+          <w:rFonts w:ascii="Times New Roman" w:hAnsi="Times New Roman" w:cs="Times New Roman"/>
+          <w:color w:val="333333"/>
+          <w:sz w:val="20"/>
+          <w:szCs w:val="20"/>
+          <w:shd w:val="clear" w:color="auto" w:fill="FFFFFF"/>
+        </w:rPr>
+        <w:t>arg</w:t>
+      </w:r>
+      <w:proofErr w:type="spellEnd"/>
+      <w:r>
+        <w:rPr>
+          <w:rFonts w:ascii="Times New Roman" w:hAnsi="Times New Roman" w:cs="Times New Roman"/>
+          <w:color w:val="333333"/>
+          <w:sz w:val="20"/>
+          <w:szCs w:val="20"/>
+          <w:shd w:val="clear" w:color="auto" w:fill="FFFFFF"/>
+        </w:rPr>
+        <w:t>&gt;arg2&amp;amp;*^%&lt;/</w:t>
+      </w:r>
+      <w:proofErr w:type="spellStart"/>
+      <w:r>
+        <w:rPr>
+          <w:rFonts w:ascii="Times New Roman" w:hAnsi="Times New Roman" w:cs="Times New Roman"/>
+          <w:color w:val="333333"/>
+          <w:sz w:val="20"/>
+          <w:szCs w:val="20"/>
+          <w:shd w:val="clear" w:color="auto" w:fill="FFFFFF"/>
+        </w:rPr>
+        <w:t>arg</w:t>
+      </w:r>
+      <w:proofErr w:type="spellEnd"/>
+      <w:r>
+        <w:rPr>
+          <w:rFonts w:ascii="Times New Roman" w:hAnsi="Times New Roman" w:cs="Times New Roman"/>
+          <w:color w:val="333333"/>
+          <w:sz w:val="20"/>
+          <w:szCs w:val="20"/>
+          <w:shd w:val="clear" w:color="auto" w:fill="FFFFFF"/>
+        </w:rPr>
+        <w:t>&gt;&lt;</w:t>
+      </w:r>
+      <w:proofErr w:type="spellStart"/>
+      <w:r>
+        <w:rPr>
+          <w:rFonts w:ascii="Times New Roman" w:hAnsi="Times New Roman" w:cs="Times New Roman"/>
+          <w:color w:val="333333"/>
+          <w:sz w:val="20"/>
+          <w:szCs w:val="20"/>
+          <w:shd w:val="clear" w:color="auto" w:fill="FFFFFF"/>
+        </w:rPr>
+        <w:t>arg</w:t>
+      </w:r>
+      <w:proofErr w:type="spellEnd"/>
+      <w:r>
+        <w:rPr>
+          <w:rFonts w:ascii="Times New Roman" w:hAnsi="Times New Roman" w:cs="Times New Roman"/>
+          <w:color w:val="333333"/>
+          <w:sz w:val="20"/>
+          <w:szCs w:val="20"/>
+          <w:shd w:val="clear" w:color="auto" w:fill="FFFFFF"/>
+        </w:rPr>
+        <w:t>&gt;arg3&lt;/</w:t>
+      </w:r>
+      <w:proofErr w:type="spellStart"/>
+      <w:r>
+        <w:rPr>
+          <w:rFonts w:ascii="Times New Roman" w:hAnsi="Times New Roman" w:cs="Times New Roman"/>
+          <w:color w:val="333333"/>
+          <w:sz w:val="20"/>
+          <w:szCs w:val="20"/>
+          <w:shd w:val="clear" w:color="auto" w:fill="FFFFFF"/>
+        </w:rPr>
+        <w:t>arg</w:t>
+      </w:r>
+      <w:proofErr w:type="spellEnd"/>
+      <w:r>
+        <w:rPr>
+          <w:rFonts w:ascii="Times New Roman" w:hAnsi="Times New Roman" w:cs="Times New Roman"/>
+          <w:color w:val="333333"/>
+          <w:sz w:val="20"/>
+          <w:szCs w:val="20"/>
+          <w:shd w:val="clear" w:color="auto" w:fill="FFFFFF"/>
+        </w:rPr>
+        <w:t>&gt;</w:t>
+      </w:r>
+    </w:p>
+    <w:p>
+      <w:pPr>
+        <w:pStyle w:val="ListParagraph"/>
+        <w:ind w:left="420" w:firstLine="400"/>
+        <w:rPr>
+          <w:rFonts w:ascii="Times New Roman" w:hAnsi="Times New Roman" w:cs="Times New Roman"/>
+          <w:color w:val="333333"/>
+          <w:sz w:val="20"/>
+          <w:szCs w:val="20"/>
+          <w:shd w:val="clear" w:color="auto" w:fill="FFFFFF"/>
+        </w:rPr>
+      </w:pPr>
+      <w:r>
+        <w:rPr>
+          <w:rFonts w:ascii="Times New Roman" w:hAnsi="Times New Roman" w:cs="Times New Roman"/>
+          <w:color w:val="333333"/>
+          <w:sz w:val="20"/>
+          <w:szCs w:val="20"/>
+          <w:shd w:val="clear" w:color="auto" w:fill="FFFFFF"/>
+        </w:rPr>
+        <w:t>&lt;/list&gt;</w:t>
+      </w:r>
+    </w:p>
+    <w:p>
+      <w:pPr>
+        <w:pStyle w:val="ListParagraph"/>
+        <w:ind w:left="420" w:firstLineChars="0" w:firstLine="0"/>
+        <w:rPr>
+          <w:rFonts w:ascii="Times New Roman" w:hAnsi="Times New Roman" w:cs="Times New Roman"/>
+          <w:color w:val="333333"/>
+          <w:sz w:val="20"/>
+          <w:szCs w:val="20"/>
+          <w:shd w:val="clear" w:color="auto" w:fill="FFFFFF"/>
+        </w:rPr>
+      </w:pPr>
+      <w:r>
+        <w:rPr>
+          <w:rFonts w:ascii="Times New Roman" w:hAnsi="Times New Roman" w:cs="Times New Roman"/>
+          <w:color w:val="333333"/>
+          <w:sz w:val="20"/>
+          <w:szCs w:val="20"/>
+          <w:shd w:val="clear" w:color="auto" w:fill="FFFFFF"/>
+        </w:rPr>
+        <w:t>&lt;/request&gt;</w:t>
+      </w:r>
+    </w:p>
+    <w:p>
+      <w:pPr>
+        <w:ind w:firstLineChars="210" w:firstLine="420"/>
+        <w:rPr>
+          <w:rFonts w:ascii="Times New Roman" w:hAnsi="Times New Roman" w:cs="Times New Roman"/>
+          <w:color w:val="333333"/>
+          <w:sz w:val="20"/>
+          <w:szCs w:val="20"/>
+          <w:shd w:val="clear" w:color="auto" w:fill="FFFFFF"/>
+        </w:rPr>
+      </w:pPr>
+      <w:r>
+        <w:rPr>
+          <w:rFonts w:ascii="Times New Roman" w:hAnsi="Times New Roman" w:cs="Times New Roman"/>
+          <w:color w:val="333333"/>
+          <w:sz w:val="20"/>
+          <w:szCs w:val="20"/>
+          <w:shd w:val="clear" w:color="auto" w:fill="FFFFFF"/>
+        </w:rPr>
+        <w:t>&lt;</w:t>
+      </w:r>
+      <w:proofErr w:type="gramStart"/>
+      <w:r>
+        <w:rPr>
+          <w:rFonts w:ascii="Times New Roman" w:hAnsi="Times New Roman" w:cs="Times New Roman"/>
+          <w:color w:val="333333"/>
+          <w:sz w:val="20"/>
+          <w:szCs w:val="20"/>
+          <w:shd w:val="clear" w:color="auto" w:fill="FFFFFF"/>
+        </w:rPr>
+        <w:t>response</w:t>
+      </w:r>
+      <w:proofErr w:type="gramEnd"/>
+      <w:r>
+        <w:rPr>
+          <w:rFonts w:ascii="Times New Roman" w:hAnsi="Times New Roman" w:cs="Times New Roman"/>
+          <w:color w:val="333333"/>
+          <w:sz w:val="20"/>
+          <w:szCs w:val="20"/>
+          <w:shd w:val="clear" w:color="auto" w:fill="FFFFFF"/>
+        </w:rPr>
+        <w:t>&gt;</w:t>
+      </w:r>
+    </w:p>
+    <w:p>
+      <w:pPr>
+        <w:pStyle w:val="ListParagraph"/>
+        <w:ind w:left="420" w:firstLine="400"/>
+        <w:rPr>
+          <w:rFonts w:ascii="Times New Roman" w:hAnsi="Times New Roman" w:cs="Times New Roman"/>
+          <w:color w:val="333333"/>
+          <w:sz w:val="20"/>
+          <w:szCs w:val="20"/>
+          <w:shd w:val="clear" w:color="auto" w:fill="FFFFFF"/>
+        </w:rPr>
+      </w:pPr>
+      <w:r>
+        <w:rPr>
+          <w:rFonts w:ascii="Times New Roman" w:hAnsi="Times New Roman" w:cs="Times New Roman"/>
+          <w:color w:val="333333"/>
+          <w:sz w:val="20"/>
+          <w:szCs w:val="20"/>
+          <w:shd w:val="clear" w:color="auto" w:fill="FFFFFF"/>
+        </w:rPr>
+        <w:tab/>
+        <w:t>&lt;</w:t>
+      </w:r>
+      <w:proofErr w:type="spellStart"/>
+      <w:proofErr w:type="gramStart"/>
+      <w:r>
+        <w:rPr>
+          <w:rFonts w:ascii="Times New Roman" w:hAnsi="Times New Roman" w:cs="Times New Roman"/>
+          <w:color w:val="333333"/>
+          <w:sz w:val="20"/>
+          <w:szCs w:val="20"/>
+          <w:shd w:val="clear" w:color="auto" w:fill="FFFFFF"/>
+        </w:rPr>
+        <w:t>requestid</w:t>
+      </w:r>
+      <w:proofErr w:type="spellEnd"/>
+      <w:r>
+        <w:rPr>
+          <w:rFonts w:ascii="Times New Roman" w:hAnsi="Times New Roman" w:cs="Times New Roman"/>
+          <w:color w:val="333333"/>
+          <w:sz w:val="20"/>
+          <w:szCs w:val="20"/>
+          <w:shd w:val="clear" w:color="auto" w:fill="FFFFFF"/>
+        </w:rPr>
+        <w:t>&gt;</w:t>
+      </w:r>
+      <w:proofErr w:type="gramEnd"/>
+      <w:r>
+        <w:rPr>
+          <w:rFonts w:ascii="Times New Roman" w:hAnsi="Times New Roman" w:cs="Times New Roman"/>
+          <w:color w:val="333333"/>
+          <w:sz w:val="20"/>
+          <w:szCs w:val="20"/>
+          <w:shd w:val="clear" w:color="auto" w:fill="FFFFFF"/>
+        </w:rPr>
+        <w:t>100001212&lt;/</w:t>
+      </w:r>
+      <w:proofErr w:type="spellStart"/>
+      <w:r>
+        <w:rPr>
+          <w:rFonts w:ascii="Times New Roman" w:hAnsi="Times New Roman" w:cs="Times New Roman"/>
+          <w:color w:val="333333"/>
+          <w:sz w:val="20"/>
+          <w:szCs w:val="20"/>
+          <w:shd w:val="clear" w:color="auto" w:fill="FFFFFF"/>
+        </w:rPr>
+        <w:t>requestid</w:t>
+      </w:r>
+      <w:proofErr w:type="spellEnd"/>
+      <w:r>
+        <w:rPr>
+          <w:rFonts w:ascii="Times New Roman" w:hAnsi="Times New Roman" w:cs="Times New Roman"/>
+          <w:color w:val="333333"/>
+          <w:sz w:val="20"/>
+          <w:szCs w:val="20"/>
+          <w:shd w:val="clear" w:color="auto" w:fill="FFFFFF"/>
+        </w:rPr>
+        <w:t>&gt;</w:t>
+      </w:r>
+    </w:p>
+    <w:p>
+      <w:pPr>
+        <w:pStyle w:val="ListParagraph"/>
+        <w:ind w:left="420" w:firstLine="400"/>
+        <w:rPr>
+          <w:rFonts w:ascii="Times New Roman" w:hAnsi="Times New Roman" w:cs="Times New Roman"/>
+          <w:color w:val="333333"/>
+          <w:sz w:val="20"/>
+          <w:szCs w:val="20"/>
+          <w:shd w:val="clear" w:color="auto" w:fill="FFFFFF"/>
+        </w:rPr>
+      </w:pPr>
+      <w:r>
+        <w:rPr>
+          <w:rFonts w:ascii="Times New Roman" w:hAnsi="Times New Roman" w:cs="Times New Roman"/>
+          <w:color w:val="333333"/>
+          <w:sz w:val="20"/>
+          <w:szCs w:val="20"/>
+          <w:shd w:val="clear" w:color="auto" w:fill="FFFFFF"/>
+        </w:rPr>
+        <w:tab/>
+        <w:t>&lt;result&gt;</w:t>
+      </w:r>
+      <w:proofErr w:type="spellStart"/>
+      <w:r>
+        <w:rPr>
+          <w:rFonts w:ascii="Times New Roman" w:hAnsi="Times New Roman" w:cs="Times New Roman"/>
+          <w:color w:val="333333"/>
+          <w:sz w:val="20"/>
+          <w:szCs w:val="20"/>
+          <w:shd w:val="clear" w:color="auto" w:fill="FFFFFF"/>
+        </w:rPr>
+        <w:t>sdsjdlfkj</w:t>
+      </w:r>
+      <w:proofErr w:type="spellEnd"/>
+      <w:r>
+        <w:rPr>
+          <w:rFonts w:ascii="Times New Roman" w:hAnsi="Times New Roman" w:cs="Times New Roman"/>
+          <w:color w:val="333333"/>
+          <w:sz w:val="20"/>
+          <w:szCs w:val="20"/>
+          <w:shd w:val="clear" w:color="auto" w:fill="FFFFFF"/>
+        </w:rPr>
+        <w:t>$@^!*#!4457@$$&lt;/result&gt;</w:t>
+      </w:r>
+    </w:p>
+    <w:p>
+      <w:pPr>
+        <w:pStyle w:val="ListParagraph"/>
+        <w:ind w:left="420" w:firstLineChars="0" w:firstLine="0"/>
+        <w:rPr>
+          <w:rFonts w:ascii="Times New Roman" w:hAnsi="Times New Roman" w:cs="Times New Roman"/>
+          <w:color w:val="333333"/>
+          <w:sz w:val="20"/>
+          <w:szCs w:val="20"/>
+          <w:shd w:val="clear" w:color="auto" w:fill="FFFFFF"/>
+        </w:rPr>
+      </w:pPr>
+      <w:r>
+        <w:rPr>
+          <w:rFonts w:ascii="Times New Roman" w:hAnsi="Times New Roman" w:cs="Times New Roman"/>
+          <w:color w:val="333333"/>
+          <w:sz w:val="20"/>
+          <w:szCs w:val="20"/>
+          <w:shd w:val="clear" w:color="auto" w:fill="FFFFFF"/>
+        </w:rPr>
+        <w:t>&lt;/response&gt;</w:t>
+      </w:r>
     </w:p>
     <w:p>
       <w:pPr>
@@ -2688,14 +3889,594 @@
         </w:numPr>
         <w:ind w:firstLineChars="0"/>
         <w:rPr>
-          <w:rFonts w:ascii="Helvetica" w:hAnsi="Helvetica" w:cs="Helvetica"/>
+          <w:rFonts w:ascii="Helvetica" w:hAnsi="Helvetica" w:cs="Helvetica" w:hint="eastAsia"/>
           <w:color w:val="333333"/>
           <w:sz w:val="24"/>
           <w:szCs w:val="24"/>
           <w:shd w:val="clear" w:color="auto" w:fill="FFFFFF"/>
         </w:rPr>
       </w:pPr>
-      <w:hyperlink r:id="rId9" w:history="1">
+      <w:r>
+        <w:rPr>
+          <w:rFonts w:ascii="Helvetica" w:hAnsi="Helvetica" w:cs="Helvetica" w:hint="eastAsia"/>
+          <w:color w:val="333333"/>
+          <w:sz w:val="24"/>
+          <w:szCs w:val="24"/>
+          <w:shd w:val="clear" w:color="auto" w:fill="FFFFFF"/>
+        </w:rPr>
+        <w:t xml:space="preserve">Service </w:t>
+      </w:r>
+      <w:proofErr w:type="spellStart"/>
+      <w:r>
+        <w:rPr>
+          <w:rFonts w:ascii="Helvetica" w:hAnsi="Helvetica" w:cs="Helvetica" w:hint="eastAsia"/>
+          <w:color w:val="333333"/>
+          <w:sz w:val="24"/>
+          <w:szCs w:val="24"/>
+          <w:shd w:val="clear" w:color="auto" w:fill="FFFFFF"/>
+        </w:rPr>
+        <w:t>Ac</w:t>
+      </w:r>
+      <w:r>
+        <w:rPr>
+          <w:rFonts w:ascii="Helvetica" w:hAnsi="Helvetica" w:cs="Helvetica" w:hint="eastAsia"/>
+          <w:color w:val="333333"/>
+          <w:sz w:val="24"/>
+          <w:szCs w:val="24"/>
+          <w:shd w:val="clear" w:color="auto" w:fill="FFFFFF"/>
+        </w:rPr>
+        <w:t>c</w:t>
+      </w:r>
+      <w:r>
+        <w:rPr>
+          <w:rFonts w:ascii="Helvetica" w:hAnsi="Helvetica" w:cs="Helvetica" w:hint="eastAsia"/>
+          <w:color w:val="333333"/>
+          <w:sz w:val="24"/>
+          <w:szCs w:val="24"/>
+          <w:shd w:val="clear" w:color="auto" w:fill="FFFFFF"/>
+        </w:rPr>
+        <w:t>ess&amp;Service</w:t>
+      </w:r>
+      <w:proofErr w:type="spellEnd"/>
+      <w:r>
+        <w:rPr>
+          <w:rFonts w:ascii="Helvetica" w:hAnsi="Helvetica" w:cs="Helvetica" w:hint="eastAsia"/>
+          <w:color w:val="333333"/>
+          <w:sz w:val="24"/>
+          <w:szCs w:val="24"/>
+          <w:shd w:val="clear" w:color="auto" w:fill="FFFFFF"/>
+        </w:rPr>
+        <w:t xml:space="preserve"> Provider</w:t>
+      </w:r>
+    </w:p>
+    <w:p>
+      <w:pPr>
+        <w:ind w:left="426"/>
+        <w:rPr>
+          <w:rFonts w:ascii="Times New Roman" w:hAnsi="Times New Roman" w:cs="Times New Roman" w:hint="eastAsia"/>
+          <w:color w:val="333333"/>
+          <w:sz w:val="20"/>
+          <w:szCs w:val="20"/>
+          <w:shd w:val="clear" w:color="auto" w:fill="FFFFFF"/>
+        </w:rPr>
+      </w:pPr>
+      <w:r>
+        <w:rPr>
+          <w:rFonts w:ascii="Times New Roman" w:hAnsi="Times New Roman" w:cs="Times New Roman" w:hint="eastAsia"/>
+          <w:color w:val="333333"/>
+          <w:sz w:val="20"/>
+          <w:szCs w:val="20"/>
+          <w:shd w:val="clear" w:color="auto" w:fill="FFFFFF"/>
+        </w:rPr>
+        <w:t xml:space="preserve">In this layer, we provide the service access and service provider. We could use these two </w:t>
+      </w:r>
+      <w:proofErr w:type="gramStart"/>
+      <w:r>
+        <w:rPr>
+          <w:rFonts w:ascii="Times New Roman" w:hAnsi="Times New Roman" w:cs="Times New Roman" w:hint="eastAsia"/>
+          <w:color w:val="333333"/>
+          <w:sz w:val="20"/>
+          <w:szCs w:val="20"/>
+          <w:shd w:val="clear" w:color="auto" w:fill="FFFFFF"/>
+        </w:rPr>
+        <w:t>function</w:t>
+      </w:r>
+      <w:proofErr w:type="gramEnd"/>
+      <w:r>
+        <w:rPr>
+          <w:rFonts w:ascii="Times New Roman" w:hAnsi="Times New Roman" w:cs="Times New Roman" w:hint="eastAsia"/>
+          <w:color w:val="333333"/>
+          <w:sz w:val="20"/>
+          <w:szCs w:val="20"/>
+          <w:shd w:val="clear" w:color="auto" w:fill="FFFFFF"/>
+        </w:rPr>
+        <w:t xml:space="preserve"> to setup the service and access the service.</w:t>
+      </w:r>
+    </w:p>
+    <w:p>
+      <w:pPr>
+        <w:pStyle w:val="ListParagraph"/>
+        <w:numPr>
+          <w:ilvl w:val="0"/>
+          <w:numId w:val="2"/>
+        </w:numPr>
+        <w:ind w:firstLineChars="0"/>
+        <w:rPr>
+          <w:rFonts w:ascii="Times New Roman" w:hAnsi="Times New Roman" w:cs="Times New Roman" w:hint="eastAsia"/>
+          <w:color w:val="333333"/>
+          <w:sz w:val="20"/>
+          <w:szCs w:val="20"/>
+          <w:shd w:val="clear" w:color="auto" w:fill="FFFFFF"/>
+        </w:rPr>
+      </w:pPr>
+      <w:r>
+        <w:rPr>
+          <w:rFonts w:ascii="Times New Roman" w:hAnsi="Times New Roman" w:cs="Times New Roman" w:hint="eastAsia"/>
+          <w:color w:val="333333"/>
+          <w:sz w:val="20"/>
+          <w:szCs w:val="20"/>
+          <w:shd w:val="clear" w:color="auto" w:fill="FFFFFF"/>
+        </w:rPr>
+        <w:t>Service Access</w:t>
+      </w:r>
+    </w:p>
+    <w:p>
+      <w:pPr>
+        <w:pStyle w:val="ListParagraph"/>
+        <w:ind w:left="840" w:firstLineChars="0" w:firstLine="0"/>
+        <w:jc w:val="left"/>
+        <w:rPr>
+          <w:rFonts w:ascii="Times New Roman" w:hAnsi="Times New Roman" w:cs="Times New Roman" w:hint="eastAsia"/>
+          <w:color w:val="333333"/>
+          <w:sz w:val="20"/>
+          <w:szCs w:val="20"/>
+          <w:shd w:val="clear" w:color="auto" w:fill="FFFFFF"/>
+        </w:rPr>
+      </w:pPr>
+      <w:r>
+        <w:rPr>
+          <w:rFonts w:ascii="Times New Roman" w:hAnsi="Times New Roman" w:cs="Times New Roman"/>
+          <w:color w:val="333333"/>
+          <w:sz w:val="20"/>
+          <w:szCs w:val="20"/>
+          <w:shd w:val="clear" w:color="auto" w:fill="FFFFFF"/>
+        </w:rPr>
+        <w:t>B</w:t>
+      </w:r>
+      <w:r>
+        <w:rPr>
+          <w:rFonts w:ascii="Times New Roman" w:hAnsi="Times New Roman" w:cs="Times New Roman" w:hint="eastAsia"/>
+          <w:color w:val="333333"/>
+          <w:sz w:val="20"/>
+          <w:szCs w:val="20"/>
+          <w:shd w:val="clear" w:color="auto" w:fill="FFFFFF"/>
+        </w:rPr>
+        <w:t>elow chart show the class di</w:t>
+      </w:r>
+      <w:r>
+        <w:rPr>
+          <w:rFonts w:ascii="Times New Roman" w:hAnsi="Times New Roman" w:cs="Times New Roman" w:hint="eastAsia"/>
+          <w:color w:val="333333"/>
+          <w:sz w:val="20"/>
+          <w:szCs w:val="20"/>
+          <w:shd w:val="clear" w:color="auto" w:fill="FFFFFF"/>
+        </w:rPr>
+        <w:t xml:space="preserve">agram, </w:t>
+      </w:r>
+      <w:proofErr w:type="gramStart"/>
+      <w:r>
+        <w:rPr>
+          <w:rFonts w:ascii="Times New Roman" w:hAnsi="Times New Roman" w:cs="Times New Roman" w:hint="eastAsia"/>
+          <w:color w:val="333333"/>
+          <w:sz w:val="20"/>
+          <w:szCs w:val="20"/>
+          <w:shd w:val="clear" w:color="auto" w:fill="FFFFFF"/>
+        </w:rPr>
+        <w:t>We</w:t>
+      </w:r>
+      <w:proofErr w:type="gramEnd"/>
+      <w:r>
+        <w:rPr>
+          <w:rFonts w:ascii="Times New Roman" w:hAnsi="Times New Roman" w:cs="Times New Roman" w:hint="eastAsia"/>
+          <w:color w:val="333333"/>
+          <w:sz w:val="20"/>
+          <w:szCs w:val="20"/>
+          <w:shd w:val="clear" w:color="auto" w:fill="FFFFFF"/>
+        </w:rPr>
+        <w:t xml:space="preserve"> define a</w:t>
+      </w:r>
+      <w:r>
+        <w:rPr>
+          <w:rFonts w:ascii="Times New Roman" w:hAnsi="Times New Roman" w:cs="Times New Roman" w:hint="eastAsia"/>
+          <w:color w:val="333333"/>
+          <w:sz w:val="20"/>
+          <w:szCs w:val="20"/>
+          <w:shd w:val="clear" w:color="auto" w:fill="FFFFFF"/>
+        </w:rPr>
+        <w:t>n</w:t>
+      </w:r>
+      <w:r>
+        <w:rPr>
+          <w:rFonts w:ascii="Times New Roman" w:hAnsi="Times New Roman" w:cs="Times New Roman" w:hint="eastAsia"/>
+          <w:color w:val="333333"/>
+          <w:sz w:val="20"/>
+          <w:szCs w:val="20"/>
+          <w:shd w:val="clear" w:color="auto" w:fill="FFFFFF"/>
+        </w:rPr>
+        <w:t xml:space="preserve"> engine for the </w:t>
+      </w:r>
+      <w:proofErr w:type="spellStart"/>
+      <w:r>
+        <w:rPr>
+          <w:rFonts w:ascii="Times New Roman" w:hAnsi="Times New Roman" w:cs="Times New Roman" w:hint="eastAsia"/>
+          <w:color w:val="333333"/>
+          <w:sz w:val="20"/>
+          <w:szCs w:val="20"/>
+          <w:shd w:val="clear" w:color="auto" w:fill="FFFFFF"/>
+        </w:rPr>
+        <w:t>nio</w:t>
+      </w:r>
+      <w:proofErr w:type="spellEnd"/>
+      <w:r>
+        <w:rPr>
+          <w:rFonts w:ascii="Times New Roman" w:hAnsi="Times New Roman" w:cs="Times New Roman" w:hint="eastAsia"/>
+          <w:color w:val="333333"/>
+          <w:sz w:val="20"/>
+          <w:szCs w:val="20"/>
+          <w:shd w:val="clear" w:color="auto" w:fill="FFFFFF"/>
+        </w:rPr>
+        <w:t xml:space="preserve"> </w:t>
+      </w:r>
+      <w:r>
+        <w:rPr>
+          <w:rFonts w:ascii="Times New Roman" w:hAnsi="Times New Roman" w:cs="Times New Roman" w:hint="eastAsia"/>
+          <w:color w:val="333333"/>
+          <w:sz w:val="20"/>
+          <w:szCs w:val="20"/>
+          <w:shd w:val="clear" w:color="auto" w:fill="FFFFFF"/>
+        </w:rPr>
+        <w:t xml:space="preserve">access. In this engine we define the basic request function for the </w:t>
+      </w:r>
+      <w:proofErr w:type="spellStart"/>
+      <w:r>
+        <w:rPr>
+          <w:rFonts w:ascii="Times New Roman" w:hAnsi="Times New Roman" w:cs="Times New Roman" w:hint="eastAsia"/>
+          <w:color w:val="333333"/>
+          <w:sz w:val="20"/>
+          <w:szCs w:val="20"/>
+          <w:shd w:val="clear" w:color="auto" w:fill="FFFFFF"/>
+        </w:rPr>
+        <w:t>nio</w:t>
+      </w:r>
+      <w:proofErr w:type="spellEnd"/>
+      <w:r>
+        <w:rPr>
+          <w:rFonts w:ascii="Times New Roman" w:hAnsi="Times New Roman" w:cs="Times New Roman" w:hint="eastAsia"/>
+          <w:color w:val="333333"/>
+          <w:sz w:val="20"/>
+          <w:szCs w:val="20"/>
+          <w:shd w:val="clear" w:color="auto" w:fill="FFFFFF"/>
+        </w:rPr>
+        <w:t xml:space="preserve"> request. </w:t>
+      </w:r>
+      <w:r>
+        <w:rPr>
+          <w:rFonts w:ascii="Times New Roman" w:hAnsi="Times New Roman" w:cs="Times New Roman" w:hint="eastAsia"/>
+          <w:color w:val="333333"/>
+          <w:sz w:val="20"/>
+          <w:szCs w:val="20"/>
+          <w:shd w:val="clear" w:color="auto" w:fill="FFFFFF"/>
+        </w:rPr>
+        <w:t xml:space="preserve">In this engine we would </w:t>
+      </w:r>
+      <w:r>
+        <w:rPr>
+          <w:rFonts w:ascii="Times New Roman" w:hAnsi="Times New Roman" w:cs="Times New Roman" w:hint="eastAsia"/>
+          <w:color w:val="333333"/>
+          <w:sz w:val="20"/>
+          <w:szCs w:val="20"/>
+          <w:shd w:val="clear" w:color="auto" w:fill="FFFFFF"/>
+        </w:rPr>
+        <w:t xml:space="preserve">optionally </w:t>
+      </w:r>
+      <w:r>
+        <w:rPr>
+          <w:rFonts w:ascii="Times New Roman" w:hAnsi="Times New Roman" w:cs="Times New Roman" w:hint="eastAsia"/>
+          <w:color w:val="333333"/>
+          <w:sz w:val="20"/>
+          <w:szCs w:val="20"/>
+          <w:shd w:val="clear" w:color="auto" w:fill="FFFFFF"/>
+        </w:rPr>
+        <w:t>establish the channel by caching or not. And close the channel after the request optionally.</w:t>
+      </w:r>
+    </w:p>
+    <w:p>
+      <w:pPr>
+        <w:pStyle w:val="ListParagraph"/>
+        <w:ind w:left="840" w:firstLineChars="0" w:firstLine="0"/>
+        <w:jc w:val="left"/>
+        <w:rPr>
+          <w:rFonts w:ascii="Times New Roman" w:hAnsi="Times New Roman" w:cs="Times New Roman" w:hint="eastAsia"/>
+          <w:color w:val="333333"/>
+          <w:sz w:val="20"/>
+          <w:szCs w:val="20"/>
+          <w:shd w:val="clear" w:color="auto" w:fill="FFFFFF"/>
+        </w:rPr>
+      </w:pPr>
+      <w:r>
+        <w:rPr>
+          <w:rFonts w:ascii="Times New Roman" w:hAnsi="Times New Roman" w:cs="Times New Roman" w:hint="eastAsia"/>
+          <w:color w:val="333333"/>
+          <w:sz w:val="20"/>
+          <w:szCs w:val="20"/>
+          <w:shd w:val="clear" w:color="auto" w:fill="FFFFFF"/>
+        </w:rPr>
+        <w:t xml:space="preserve">We could also define other type of engine like bio, http as well. But the access class </w:t>
+      </w:r>
+      <w:proofErr w:type="gramStart"/>
+      <w:r>
+        <w:rPr>
+          <w:rFonts w:ascii="Times New Roman" w:hAnsi="Times New Roman" w:cs="Times New Roman" w:hint="eastAsia"/>
+          <w:color w:val="333333"/>
+          <w:sz w:val="20"/>
+          <w:szCs w:val="20"/>
+          <w:shd w:val="clear" w:color="auto" w:fill="FFFFFF"/>
+        </w:rPr>
+        <w:t>is  required</w:t>
+      </w:r>
+      <w:proofErr w:type="gramEnd"/>
+      <w:r>
+        <w:rPr>
+          <w:rFonts w:ascii="Times New Roman" w:hAnsi="Times New Roman" w:cs="Times New Roman" w:hint="eastAsia"/>
+          <w:color w:val="333333"/>
+          <w:sz w:val="20"/>
+          <w:szCs w:val="20"/>
+          <w:shd w:val="clear" w:color="auto" w:fill="FFFFFF"/>
+        </w:rPr>
+        <w:t xml:space="preserve"> to extends the same interface</w:t>
+      </w:r>
+      <w:r>
+        <w:rPr>
+          <w:rFonts w:ascii="Times New Roman" w:hAnsi="Times New Roman" w:cs="Times New Roman" w:hint="eastAsia"/>
+          <w:color w:val="333333"/>
+          <w:sz w:val="20"/>
+          <w:szCs w:val="20"/>
+          <w:shd w:val="clear" w:color="auto" w:fill="FFFFFF"/>
+        </w:rPr>
+        <w:t>(</w:t>
+      </w:r>
+      <w:proofErr w:type="spellStart"/>
+      <w:r>
+        <w:rPr>
+          <w:rFonts w:ascii="Times New Roman" w:hAnsi="Times New Roman" w:cs="Times New Roman" w:hint="eastAsia"/>
+          <w:color w:val="333333"/>
+          <w:sz w:val="20"/>
+          <w:szCs w:val="20"/>
+          <w:shd w:val="clear" w:color="auto" w:fill="FFFFFF"/>
+        </w:rPr>
+        <w:t>ServiceAccess</w:t>
+      </w:r>
+      <w:proofErr w:type="spellEnd"/>
+      <w:r>
+        <w:rPr>
+          <w:rFonts w:ascii="Times New Roman" w:hAnsi="Times New Roman" w:cs="Times New Roman" w:hint="eastAsia"/>
+          <w:color w:val="333333"/>
+          <w:sz w:val="20"/>
+          <w:szCs w:val="20"/>
+          <w:shd w:val="clear" w:color="auto" w:fill="FFFFFF"/>
+        </w:rPr>
+        <w:t xml:space="preserve">, </w:t>
+      </w:r>
+      <w:proofErr w:type="spellStart"/>
+      <w:r>
+        <w:rPr>
+          <w:rFonts w:ascii="Times New Roman" w:hAnsi="Times New Roman" w:cs="Times New Roman" w:hint="eastAsia"/>
+          <w:color w:val="333333"/>
+          <w:sz w:val="20"/>
+          <w:szCs w:val="20"/>
+          <w:shd w:val="clear" w:color="auto" w:fill="FFFFFF"/>
+        </w:rPr>
+        <w:t>RouteServiceAccess</w:t>
+      </w:r>
+      <w:proofErr w:type="spellEnd"/>
+      <w:r>
+        <w:rPr>
+          <w:rFonts w:ascii="Times New Roman" w:hAnsi="Times New Roman" w:cs="Times New Roman" w:hint="eastAsia"/>
+          <w:color w:val="333333"/>
+          <w:sz w:val="20"/>
+          <w:szCs w:val="20"/>
+          <w:shd w:val="clear" w:color="auto" w:fill="FFFFFF"/>
+        </w:rPr>
+        <w:t>)</w:t>
+      </w:r>
+      <w:r>
+        <w:rPr>
+          <w:rFonts w:ascii="Times New Roman" w:hAnsi="Times New Roman" w:cs="Times New Roman" w:hint="eastAsia"/>
+          <w:color w:val="333333"/>
+          <w:sz w:val="20"/>
+          <w:szCs w:val="20"/>
+          <w:shd w:val="clear" w:color="auto" w:fill="FFFFFF"/>
+        </w:rPr>
+        <w:t>.</w:t>
+      </w:r>
+      <w:r>
+        <w:rPr>
+          <w:rFonts w:ascii="Times New Roman" w:hAnsi="Times New Roman" w:cs="Times New Roman" w:hint="eastAsia"/>
+          <w:color w:val="333333"/>
+          <w:sz w:val="20"/>
+          <w:szCs w:val="20"/>
+          <w:shd w:val="clear" w:color="auto" w:fill="FFFFFF"/>
+        </w:rPr>
+        <w:t xml:space="preserve"> </w:t>
+      </w:r>
+      <w:proofErr w:type="spellStart"/>
+      <w:r>
+        <w:rPr>
+          <w:rFonts w:ascii="Times New Roman" w:hAnsi="Times New Roman" w:cs="Times New Roman" w:hint="eastAsia"/>
+          <w:color w:val="333333"/>
+          <w:sz w:val="20"/>
+          <w:szCs w:val="20"/>
+          <w:shd w:val="clear" w:color="auto" w:fill="FFFFFF"/>
+        </w:rPr>
+        <w:t>RouteServiceAccess</w:t>
+      </w:r>
+      <w:proofErr w:type="spellEnd"/>
+      <w:r>
+        <w:rPr>
+          <w:rFonts w:ascii="Times New Roman" w:hAnsi="Times New Roman" w:cs="Times New Roman" w:hint="eastAsia"/>
+          <w:color w:val="333333"/>
+          <w:sz w:val="20"/>
+          <w:szCs w:val="20"/>
+          <w:shd w:val="clear" w:color="auto" w:fill="FFFFFF"/>
+        </w:rPr>
+        <w:t xml:space="preserve"> is use for the Linkage center. We would talk it later on the Linkage center item.</w:t>
+      </w:r>
+    </w:p>
+    <w:p>
+      <w:pPr>
+        <w:pStyle w:val="ListParagraph"/>
+        <w:ind w:left="840" w:firstLineChars="0" w:firstLine="0"/>
+        <w:jc w:val="left"/>
+        <w:rPr>
+          <w:rFonts w:ascii="Times New Roman" w:hAnsi="Times New Roman" w:cs="Times New Roman" w:hint="eastAsia"/>
+          <w:color w:val="333333"/>
+          <w:sz w:val="20"/>
+          <w:szCs w:val="20"/>
+          <w:shd w:val="clear" w:color="auto" w:fill="FFFFFF"/>
+        </w:rPr>
+      </w:pPr>
+      <w:r>
+        <w:rPr>
+          <w:rFonts w:ascii="Times New Roman" w:hAnsi="Times New Roman" w:cs="Times New Roman" w:hint="eastAsia"/>
+          <w:noProof/>
+          <w:color w:val="333333"/>
+          <w:sz w:val="20"/>
+          <w:szCs w:val="20"/>
+          <w:shd w:val="clear" w:color="auto" w:fill="FFFFFF"/>
+          <w:lang w:val="de-DE"/>
+        </w:rPr>
+        <w:drawing>
+          <wp:inline distT="0" distB="0" distL="0" distR="0">
+            <wp:extent cx="5264785" cy="2216785"/>
+            <wp:effectExtent l="19050" t="0" r="0" b="0"/>
+            <wp:docPr id="5" name="Picture 5"/>
+            <wp:cNvGraphicFramePr>
+              <a:graphicFrameLocks xmlns:a="http://schemas.openxmlformats.org/drawingml/2006/main" noChangeAspect="1"/>
+            </wp:cNvGraphicFramePr>
+            <a:graphic xmlns:a="http://schemas.openxmlformats.org/drawingml/2006/main">
+              <a:graphicData uri="http://schemas.openxmlformats.org/drawingml/2006/picture">
+                <pic:pic xmlns:pic="http://schemas.openxmlformats.org/drawingml/2006/picture">
+                  <pic:nvPicPr>
+                    <pic:cNvPr id="0" name="Picture 5"/>
+                    <pic:cNvPicPr>
+                      <a:picLocks noChangeAspect="1" noChangeArrowheads="1"/>
+                    </pic:cNvPicPr>
+                  </pic:nvPicPr>
+                  <pic:blipFill>
+                    <a:blip r:embed="rId9" cstate="print"/>
+                    <a:srcRect/>
+                    <a:stretch>
+                      <a:fillRect/>
+                    </a:stretch>
+                  </pic:blipFill>
+                  <pic:spPr bwMode="auto">
+                    <a:xfrm>
+                      <a:off x="0" y="0"/>
+                      <a:ext cx="5264785" cy="2216785"/>
+                    </a:xfrm>
+                    <a:prstGeom prst="rect">
+                      <a:avLst/>
+                    </a:prstGeom>
+                    <a:noFill/>
+                    <a:ln w="9525">
+                      <a:noFill/>
+                      <a:miter lim="800000"/>
+                      <a:headEnd/>
+                      <a:tailEnd/>
+                    </a:ln>
+                  </pic:spPr>
+                </pic:pic>
+              </a:graphicData>
+            </a:graphic>
+          </wp:inline>
+        </w:drawing>
+      </w:r>
+    </w:p>
+    <w:p>
+      <w:pPr>
+        <w:pStyle w:val="ListParagraph"/>
+        <w:numPr>
+          <w:ilvl w:val="0"/>
+          <w:numId w:val="2"/>
+        </w:numPr>
+        <w:ind w:firstLineChars="0"/>
+        <w:rPr>
+          <w:rFonts w:ascii="Times New Roman" w:hAnsi="Times New Roman" w:cs="Times New Roman"/>
+          <w:color w:val="333333"/>
+          <w:sz w:val="20"/>
+          <w:szCs w:val="20"/>
+          <w:shd w:val="clear" w:color="auto" w:fill="FFFFFF"/>
+        </w:rPr>
+      </w:pPr>
+      <w:r>
+        <w:rPr>
+          <w:rFonts w:ascii="Times New Roman" w:hAnsi="Times New Roman" w:cs="Times New Roman" w:hint="eastAsia"/>
+          <w:color w:val="333333"/>
+          <w:sz w:val="20"/>
+          <w:szCs w:val="20"/>
+          <w:shd w:val="clear" w:color="auto" w:fill="FFFFFF"/>
+        </w:rPr>
+        <w:t>Service Provider</w:t>
+      </w:r>
+    </w:p>
+    <w:p>
+      <w:pPr>
+        <w:pStyle w:val="ListParagraph"/>
+        <w:ind w:firstLine="480"/>
+        <w:rPr>
+          <w:rFonts w:ascii="Helvetica" w:hAnsi="Helvetica" w:cs="Helvetica"/>
+          <w:color w:val="333333"/>
+          <w:sz w:val="24"/>
+          <w:szCs w:val="24"/>
+          <w:shd w:val="clear" w:color="auto" w:fill="FFFFFF"/>
+        </w:rPr>
+      </w:pPr>
+    </w:p>
+    <w:p>
+      <w:pPr>
+        <w:pStyle w:val="ListParagraph"/>
+        <w:ind w:left="420" w:firstLineChars="0" w:firstLine="0"/>
+        <w:rPr>
+          <w:rFonts w:ascii="Helvetica" w:hAnsi="Helvetica" w:cs="Helvetica"/>
+          <w:color w:val="333333"/>
+          <w:sz w:val="24"/>
+          <w:szCs w:val="24"/>
+          <w:shd w:val="clear" w:color="auto" w:fill="FFFFFF"/>
+        </w:rPr>
+      </w:pPr>
+    </w:p>
+    <w:p>
+      <w:pPr>
+        <w:pStyle w:val="ListParagraph"/>
+      </w:pPr>
+    </w:p>
+    <w:p>
+      <w:pPr>
+        <w:pStyle w:val="ListParagraph"/>
+        <w:numPr>
+          <w:ilvl w:val="0"/>
+          <w:numId w:val="1"/>
+        </w:numPr>
+        <w:ind w:firstLineChars="0"/>
+        <w:rPr>
+          <w:rFonts w:ascii="Helvetica" w:hAnsi="Helvetica" w:cs="Helvetica"/>
+          <w:color w:val="333333"/>
+          <w:sz w:val="24"/>
+          <w:szCs w:val="24"/>
+          <w:shd w:val="clear" w:color="auto" w:fill="FFFFFF"/>
+        </w:rPr>
+      </w:pPr>
+      <w:hyperlink r:id="rId10" w:history="1">
         <w:r>
           <w:rPr>
             <w:rFonts w:ascii="Helvetica" w:hAnsi="Helvetica" w:cs="Helvetica" w:hint="eastAsia"/>
@@ -2727,7 +4508,7 @@
         </w:rPr>
         <w:t> </w:t>
       </w:r>
-      <w:hyperlink r:id="rId10" w:history="1">
+      <w:hyperlink r:id="rId11" w:history="1">
         <w:r>
           <w:rPr>
             <w:rFonts w:ascii="Helvetica" w:hAnsi="Helvetica" w:cs="Helvetica"/>
@@ -2836,7 +4617,7 @@
   <w:abstractNum w:abstractNumId="0">
     <w:nsid w:val="366905DB"/>
     <w:multiLevelType w:val="hybridMultilevel"/>
-    <w:tmpl w:val="B29ED05C"/>
+    <w:tmpl w:val="82963B82"/>
     <w:lvl w:ilvl="0" w:tplc="0409000B">
       <w:start w:val="1"/>
       <w:numFmt w:val="bullet"/>
@@ -3393,6 +5174,11 @@
       <w:szCs w:val="18"/>
     </w:rPr>
   </w:style>
+  <w:style w:type="character" w:customStyle="1" w:styleId="trans">
+    <w:name w:val="trans"/>
+    <w:basedOn w:val="DefaultParagraphFont"/>
+    <w:rsid w:val="00D17819"/>
+  </w:style>
 </w:styles>
 </file>
 

</xml_diff>